<commit_message>
Applying Human Centered Design
</commit_message>
<xml_diff>
--- a/Documents/Web-App-Design-Thinking.docx
+++ b/Documents/Web-App-Design-Thinking.docx
@@ -250,19 +250,511 @@
       <w:pPr>
         <w:numPr>
           <w:ilvl w:val="0"/>
+          <w:numId w:val="3"/>
+        </w:numPr>
+        <w:spacing w:after="0" w:afterAutospacing="0" w:before="240" w:lineRule="auto"/>
+        <w:ind w:left="720" w:hanging="360"/>
+        <w:rPr>
+          <w:u w:val="none"/>
+        </w:rPr>
+      </w:pPr>
+      <w:r>
+        <w:rPr>
+          <w:rtl w:val="0"/>
+        </w:rPr>
+        <w:t xml:space="preserve">Upload and share photos or other art materials</w:t>
+      </w:r>
+    </w:p>
+    <w:p>
+      <w:pPr>
+        <w:numPr>
+          <w:ilvl w:val="0"/>
+          <w:numId w:val="3"/>
+        </w:numPr>
+        <w:spacing w:after="0" w:afterAutospacing="0" w:before="0" w:beforeAutospacing="0" w:lineRule="auto"/>
+        <w:ind w:left="720" w:hanging="360"/>
+        <w:rPr>
+          <w:u w:val="none"/>
+        </w:rPr>
+      </w:pPr>
+      <w:r>
+        <w:rPr>
+          <w:rtl w:val="0"/>
+        </w:rPr>
+        <w:t xml:space="preserve">Weekly leaderboard with the best photos in different categories</w:t>
+      </w:r>
+    </w:p>
+    <w:p>
+      <w:pPr>
+        <w:numPr>
+          <w:ilvl w:val="0"/>
+          <w:numId w:val="3"/>
+        </w:numPr>
+        <w:spacing w:after="0" w:afterAutospacing="0" w:before="0" w:beforeAutospacing="0" w:lineRule="auto"/>
+        <w:ind w:left="720" w:hanging="360"/>
+        <w:rPr>
+          <w:u w:val="none"/>
+        </w:rPr>
+      </w:pPr>
+      <w:r>
+        <w:rPr>
+          <w:rtl w:val="0"/>
+        </w:rPr>
+        <w:t xml:space="preserve">Assigning ranks/badges to people such as “Junior photographer”, “Professional photographer”, etc.</w:t>
+      </w:r>
+    </w:p>
+    <w:p>
+      <w:pPr>
+        <w:numPr>
+          <w:ilvl w:val="0"/>
+          <w:numId w:val="3"/>
+        </w:numPr>
+        <w:spacing w:after="0" w:afterAutospacing="0" w:before="0" w:beforeAutospacing="0" w:lineRule="auto"/>
+        <w:ind w:left="720" w:hanging="360"/>
+        <w:rPr>
+          <w:u w:val="none"/>
+        </w:rPr>
+      </w:pPr>
+      <w:r>
+        <w:rPr>
+          <w:rtl w:val="0"/>
+        </w:rPr>
+        <w:t xml:space="preserve">Voting on art materials, sharing or writing a comment</w:t>
+      </w:r>
+    </w:p>
+    <w:p>
+      <w:pPr>
+        <w:numPr>
+          <w:ilvl w:val="0"/>
+          <w:numId w:val="3"/>
+        </w:numPr>
+        <w:spacing w:after="240" w:before="0" w:beforeAutospacing="0" w:lineRule="auto"/>
+        <w:ind w:left="720" w:hanging="360"/>
+        <w:rPr>
+          <w:u w:val="none"/>
+        </w:rPr>
+      </w:pPr>
+      <w:r>
+        <w:rPr>
+          <w:rtl w:val="0"/>
+        </w:rPr>
+        <w:t xml:space="preserve">Different challenges exploring the creative minds of the users</w:t>
+      </w:r>
+    </w:p>
+    <w:p>
+      <w:pPr>
+        <w:spacing w:after="240" w:before="240" w:lineRule="auto"/>
+        <w:jc w:val="center"/>
+        <w:rPr>
+          <w:b w:val="1"/>
+        </w:rPr>
+      </w:pPr>
+      <w:r>
+        <w:rPr>
+          <w:b w:val="1"/>
+          <w:rtl w:val="0"/>
+        </w:rPr>
+        <w:t xml:space="preserve">Prototype</w:t>
+      </w:r>
+    </w:p>
+    <w:p>
+      <w:pPr>
+        <w:spacing w:after="240" w:before="240" w:lineRule="auto"/>
+        <w:jc w:val="left"/>
+        <w:rPr/>
+      </w:pPr>
+      <w:r>
+        <w:rPr>
+          <w:rtl w:val="0"/>
+        </w:rPr>
+      </w:r>
+    </w:p>
+    <w:p>
+      <w:pPr>
+        <w:spacing w:after="240" w:before="240" w:lineRule="auto"/>
+        <w:jc w:val="center"/>
+        <w:rPr>
+          <w:b w:val="1"/>
+        </w:rPr>
+      </w:pPr>
+      <w:r>
+        <w:rPr>
+          <w:rtl w:val="0"/>
+        </w:rPr>
+      </w:r>
+    </w:p>
+    <w:p>
+      <w:pPr>
+        <w:spacing w:after="240" w:before="240" w:lineRule="auto"/>
+        <w:jc w:val="center"/>
+        <w:rPr>
+          <w:b w:val="1"/>
+        </w:rPr>
+      </w:pPr>
+      <w:r>
+        <w:rPr>
+          <w:b w:val="1"/>
+          <w:rtl w:val="0"/>
+        </w:rPr>
+        <w:t xml:space="preserve">Test</w:t>
+      </w:r>
+    </w:p>
+    <w:p>
+      <w:pPr>
+        <w:spacing w:after="240" w:before="240" w:lineRule="auto"/>
+        <w:jc w:val="left"/>
+        <w:rPr>
+          <w:b w:val="1"/>
+        </w:rPr>
+      </w:pPr>
+      <w:r>
+        <w:rPr>
+          <w:rtl w:val="0"/>
+        </w:rPr>
+      </w:r>
+    </w:p>
+    <w:p>
+      <w:pPr>
+        <w:spacing w:after="240" w:before="240" w:lineRule="auto"/>
+        <w:jc w:val="left"/>
+        <w:rPr/>
+      </w:pPr>
+      <w:r>
+        <w:rPr>
+          <w:rtl w:val="0"/>
+        </w:rPr>
+      </w:r>
+    </w:p>
+    <w:p>
+      <w:pPr>
+        <w:spacing w:after="240" w:before="240" w:lineRule="auto"/>
+        <w:jc w:val="center"/>
+        <w:rPr>
+          <w:b w:val="1"/>
+        </w:rPr>
+      </w:pPr>
+      <w:r>
+        <w:rPr>
+          <w:b w:val="1"/>
+          <w:rtl w:val="0"/>
+        </w:rPr>
+        <w:t xml:space="preserve">Present</w:t>
+      </w:r>
+    </w:p>
+    <w:p>
+      <w:pPr>
+        <w:spacing w:after="240" w:before="240" w:lineRule="auto"/>
+        <w:jc w:val="center"/>
+        <w:rPr>
+          <w:b w:val="1"/>
+        </w:rPr>
+      </w:pPr>
+      <w:r>
+        <w:rPr>
+          <w:b w:val="1"/>
+          <w:rtl w:val="0"/>
+        </w:rPr>
+        <w:t xml:space="preserve">Inspiration</w:t>
+      </w:r>
+    </w:p>
+    <w:p>
+      <w:pPr>
+        <w:spacing w:after="240" w:before="240" w:lineRule="auto"/>
+        <w:rPr>
+          <w:b w:val="1"/>
+        </w:rPr>
+      </w:pPr>
+      <w:r>
+        <w:rPr>
+          <w:b w:val="1"/>
+          <w:rtl w:val="0"/>
+        </w:rPr>
+        <w:t xml:space="preserve">Design Challenge</w:t>
+      </w:r>
+    </w:p>
+    <w:p>
+      <w:pPr>
+        <w:spacing w:after="240" w:before="240" w:lineRule="auto"/>
+        <w:jc w:val="both"/>
+        <w:rPr/>
+      </w:pPr>
+      <w:r>
+        <w:rPr>
+          <w:rtl w:val="0"/>
+        </w:rPr>
+        <w:t xml:space="preserve">What is the problem we are trying to solve?</w:t>
+      </w:r>
+    </w:p>
+    <w:p>
+      <w:pPr>
+        <w:spacing w:after="240" w:before="240" w:lineRule="auto"/>
+        <w:jc w:val="both"/>
+        <w:rPr/>
+      </w:pPr>
+      <w:r>
+        <w:rPr>
+          <w:rtl w:val="0"/>
+        </w:rPr>
+        <w:t xml:space="preserve">The gaming industry has risen exponentially in the past few decades. Last it was set to hit 165 billion dollars global revenue with almost 3 billion gamers (2.7 billion). There are way too many games released every day and the smaller game studios find it hard to promote their products to a large enough audience. For example a very popular game in 2020 called “Among us” needed almost 2 years to put their name on the map and become a worldwide hit. That calls for the marketing department. Many companies count on influencers to promote their products by streaming how they play, but another important aspect are the advertisement materials such as posters, cover photo, trailer and etc.</w:t>
+      </w:r>
+    </w:p>
+    <w:p>
+      <w:pPr>
+        <w:spacing w:after="240" w:before="240" w:lineRule="auto"/>
+        <w:jc w:val="both"/>
+        <w:rPr/>
+      </w:pPr>
+      <w:r>
+        <w:rPr>
+          <w:rtl w:val="0"/>
+        </w:rPr>
+        <w:t xml:space="preserve">How might we inspire young digital marketers to join the gaming industry?</w:t>
+      </w:r>
+    </w:p>
+    <w:p>
+      <w:pPr>
+        <w:spacing w:after="240" w:before="240" w:lineRule="auto"/>
+        <w:jc w:val="both"/>
+        <w:rPr/>
+      </w:pPr>
+      <w:r>
+        <w:rPr>
+          <w:rtl w:val="0"/>
+        </w:rPr>
+        <w:t xml:space="preserve">Key outcomes:</w:t>
+      </w:r>
+    </w:p>
+    <w:p>
+      <w:pPr>
+        <w:numPr>
+          <w:ilvl w:val="0"/>
+          <w:numId w:val="5"/>
+        </w:numPr>
+        <w:spacing w:after="0" w:afterAutospacing="0" w:before="240" w:lineRule="auto"/>
+        <w:ind w:left="720" w:hanging="360"/>
+        <w:jc w:val="both"/>
+        <w:rPr>
+          <w:u w:val="none"/>
+        </w:rPr>
+      </w:pPr>
+      <w:r>
+        <w:rPr>
+          <w:rtl w:val="0"/>
+        </w:rPr>
+        <w:t xml:space="preserve">Supporting young marketers in their career paths</w:t>
+      </w:r>
+    </w:p>
+    <w:p>
+      <w:pPr>
+        <w:numPr>
+          <w:ilvl w:val="0"/>
+          <w:numId w:val="5"/>
+        </w:numPr>
+        <w:spacing w:after="240" w:before="0" w:beforeAutospacing="0" w:lineRule="auto"/>
+        <w:ind w:left="720" w:hanging="360"/>
+        <w:jc w:val="both"/>
+        <w:rPr>
+          <w:u w:val="none"/>
+        </w:rPr>
+      </w:pPr>
+      <w:r>
+        <w:rPr>
+          <w:rtl w:val="0"/>
+        </w:rPr>
+        <w:t xml:space="preserve">Introducing them to the gaming industry</w:t>
+      </w:r>
+    </w:p>
+    <w:p>
+      <w:pPr>
+        <w:spacing w:after="240" w:before="240" w:lineRule="auto"/>
+        <w:jc w:val="both"/>
+        <w:rPr/>
+      </w:pPr>
+      <w:r>
+        <w:rPr>
+          <w:rtl w:val="0"/>
+        </w:rPr>
+        <w:t xml:space="preserve">Constraints/Important aspects:</w:t>
+      </w:r>
+    </w:p>
+    <w:p>
+      <w:pPr>
+        <w:numPr>
+          <w:ilvl w:val="0"/>
+          <w:numId w:val="4"/>
+        </w:numPr>
+        <w:spacing w:after="0" w:afterAutospacing="0" w:before="240" w:lineRule="auto"/>
+        <w:ind w:left="720" w:hanging="360"/>
+        <w:jc w:val="both"/>
+        <w:rPr>
+          <w:u w:val="none"/>
+        </w:rPr>
+      </w:pPr>
+      <w:r>
+        <w:rPr>
+          <w:rtl w:val="0"/>
+        </w:rPr>
+        <w:t xml:space="preserve">Cultural Awareness</w:t>
+      </w:r>
+    </w:p>
+    <w:p>
+      <w:pPr>
+        <w:numPr>
+          <w:ilvl w:val="0"/>
+          <w:numId w:val="4"/>
+        </w:numPr>
+        <w:spacing w:after="0" w:afterAutospacing="0" w:before="0" w:beforeAutospacing="0" w:lineRule="auto"/>
+        <w:ind w:left="720" w:hanging="360"/>
+        <w:jc w:val="both"/>
+        <w:rPr>
+          <w:u w:val="none"/>
+        </w:rPr>
+      </w:pPr>
+      <w:r>
+        <w:rPr>
+          <w:rtl w:val="0"/>
+        </w:rPr>
+        <w:t xml:space="preserve">Rapidly changing trends in the gaming industry</w:t>
+      </w:r>
+    </w:p>
+    <w:p>
+      <w:pPr>
+        <w:numPr>
+          <w:ilvl w:val="0"/>
+          <w:numId w:val="4"/>
+        </w:numPr>
+        <w:spacing w:after="0" w:afterAutospacing="0" w:before="0" w:beforeAutospacing="0" w:lineRule="auto"/>
+        <w:ind w:left="720" w:hanging="360"/>
+        <w:jc w:val="both"/>
+        <w:rPr>
+          <w:u w:val="none"/>
+        </w:rPr>
+      </w:pPr>
+      <w:r>
+        <w:rPr>
+          <w:rtl w:val="0"/>
+        </w:rPr>
+        <w:t xml:space="preserve">Time Consuming</w:t>
+      </w:r>
+    </w:p>
+    <w:p>
+      <w:pPr>
+        <w:numPr>
+          <w:ilvl w:val="0"/>
+          <w:numId w:val="4"/>
+        </w:numPr>
+        <w:spacing w:after="240" w:before="0" w:beforeAutospacing="0" w:lineRule="auto"/>
+        <w:ind w:left="720" w:hanging="360"/>
+        <w:jc w:val="both"/>
+        <w:rPr>
+          <w:u w:val="none"/>
+        </w:rPr>
+      </w:pPr>
+      <w:r>
+        <w:rPr>
+          <w:rtl w:val="0"/>
+        </w:rPr>
+        <w:t xml:space="preserve">Discouraging atmosphere</w:t>
+      </w:r>
+    </w:p>
+    <w:p>
+      <w:pPr>
+        <w:spacing w:after="240" w:before="240" w:lineRule="auto"/>
+        <w:jc w:val="both"/>
+        <w:rPr/>
+      </w:pPr>
+      <w:r>
+        <w:rPr>
+          <w:rtl w:val="0"/>
+        </w:rPr>
+        <w:t xml:space="preserve">Possible solution(s):</w:t>
+      </w:r>
+    </w:p>
+    <w:p>
+      <w:pPr>
+        <w:numPr>
+          <w:ilvl w:val="0"/>
+          <w:numId w:val="6"/>
+        </w:numPr>
+        <w:spacing w:after="240" w:before="240" w:lineRule="auto"/>
+        <w:ind w:left="720" w:hanging="360"/>
+        <w:jc w:val="both"/>
+        <w:rPr>
+          <w:u w:val="none"/>
+        </w:rPr>
+      </w:pPr>
+      <w:r>
+        <w:rPr>
+          <w:rtl w:val="0"/>
+        </w:rPr>
+        <w:t xml:space="preserve">What if there was a platform for freelance marketers, where they can offer their services to clients and gain experience/useful feedback/motivation (And acquire new skills to move up in their career)? </w:t>
+      </w:r>
+    </w:p>
+    <w:p>
+      <w:pPr>
+        <w:spacing w:after="240" w:before="240" w:lineRule="auto"/>
+        <w:jc w:val="both"/>
+        <w:rPr/>
+      </w:pPr>
+      <w:r>
+        <w:rPr>
+          <w:rtl w:val="0"/>
+        </w:rPr>
+        <w:t xml:space="preserve">Design Question:</w:t>
+      </w:r>
+    </w:p>
+    <w:p>
+      <w:pPr>
+        <w:numPr>
+          <w:ilvl w:val="0"/>
+          <w:numId w:val="7"/>
+        </w:numPr>
+        <w:spacing w:after="240" w:before="240" w:lineRule="auto"/>
+        <w:ind w:left="720" w:hanging="360"/>
+        <w:jc w:val="both"/>
+        <w:rPr>
+          <w:u w:val="none"/>
+        </w:rPr>
+      </w:pPr>
+      <w:r>
+        <w:rPr>
+          <w:rtl w:val="0"/>
+        </w:rPr>
+        <w:t xml:space="preserve">How might we support and inspire young digital marketers in their first steps into the gaming industry? </w:t>
+      </w:r>
+    </w:p>
+    <w:p>
+      <w:pPr>
+        <w:spacing w:after="240" w:before="240" w:lineRule="auto"/>
+        <w:ind w:left="0" w:firstLine="0"/>
+        <w:jc w:val="both"/>
+        <w:rPr/>
+      </w:pPr>
+      <w:r>
+        <w:rPr>
+          <w:rtl w:val="0"/>
+        </w:rPr>
+        <w:t xml:space="preserve">Interview questions:</w:t>
+      </w:r>
+    </w:p>
+    <w:p>
+      <w:pPr>
+        <w:numPr>
+          <w:ilvl w:val="0"/>
           <w:numId w:val="2"/>
         </w:numPr>
         <w:spacing w:after="0" w:afterAutospacing="0" w:before="240" w:lineRule="auto"/>
         <w:ind w:left="720" w:hanging="360"/>
-        <w:rPr>
-          <w:u w:val="none"/>
-        </w:rPr>
-      </w:pPr>
-      <w:r>
-        <w:rPr>
-          <w:rtl w:val="0"/>
-        </w:rPr>
-        <w:t xml:space="preserve">Upload and share photos or other art materials</w:t>
+        <w:jc w:val="both"/>
+        <w:rPr>
+          <w:u w:val="none"/>
+        </w:rPr>
+      </w:pPr>
+      <w:r>
+        <w:rPr>
+          <w:rtl w:val="0"/>
+        </w:rPr>
+        <w:t xml:space="preserve">At what level are you familiar with game marketing?</w:t>
       </w:r>
     </w:p>
     <w:p>
@@ -273,15 +765,16 @@
         </w:numPr>
         <w:spacing w:after="0" w:afterAutospacing="0" w:before="0" w:beforeAutospacing="0" w:lineRule="auto"/>
         <w:ind w:left="720" w:hanging="360"/>
-        <w:rPr>
-          <w:u w:val="none"/>
-        </w:rPr>
-      </w:pPr>
-      <w:r>
-        <w:rPr>
-          <w:rtl w:val="0"/>
-        </w:rPr>
-        <w:t xml:space="preserve">Weekly leaderboard with the best photos in different categories</w:t>
+        <w:jc w:val="both"/>
+        <w:rPr>
+          <w:u w:val="none"/>
+        </w:rPr>
+      </w:pPr>
+      <w:r>
+        <w:rPr>
+          <w:rtl w:val="0"/>
+        </w:rPr>
+        <w:t xml:space="preserve">How would you advertise your game?</w:t>
       </w:r>
     </w:p>
     <w:p>
@@ -292,15 +785,16 @@
         </w:numPr>
         <w:spacing w:after="0" w:afterAutospacing="0" w:before="0" w:beforeAutospacing="0" w:lineRule="auto"/>
         <w:ind w:left="720" w:hanging="360"/>
-        <w:rPr>
-          <w:u w:val="none"/>
-        </w:rPr>
-      </w:pPr>
-      <w:r>
-        <w:rPr>
-          <w:rtl w:val="0"/>
-        </w:rPr>
-        <w:t xml:space="preserve">Assigning ranks/badges to people such as “Junior photographer”, “Professional photographer”, etc.</w:t>
+        <w:jc w:val="both"/>
+        <w:rPr>
+          <w:u w:val="none"/>
+        </w:rPr>
+      </w:pPr>
+      <w:r>
+        <w:rPr>
+          <w:rtl w:val="0"/>
+        </w:rPr>
+        <w:t xml:space="preserve">What type of marketing materials do you prefer?</w:t>
       </w:r>
     </w:p>
     <w:p>
@@ -311,15 +805,16 @@
         </w:numPr>
         <w:spacing w:after="0" w:afterAutospacing="0" w:before="0" w:beforeAutospacing="0" w:lineRule="auto"/>
         <w:ind w:left="720" w:hanging="360"/>
-        <w:rPr>
-          <w:u w:val="none"/>
-        </w:rPr>
-      </w:pPr>
-      <w:r>
-        <w:rPr>
-          <w:rtl w:val="0"/>
-        </w:rPr>
-        <w:t xml:space="preserve">Voting on art materials, sharing or writing a comment</w:t>
+        <w:jc w:val="both"/>
+        <w:rPr>
+          <w:u w:val="none"/>
+        </w:rPr>
+      </w:pPr>
+      <w:r>
+        <w:rPr>
+          <w:rtl w:val="0"/>
+        </w:rPr>
+        <w:t xml:space="preserve">Do you feel that video games are promoted to reach enough people?</w:t>
       </w:r>
     </w:p>
     <w:p>
@@ -328,17 +823,260 @@
           <w:ilvl w:val="0"/>
           <w:numId w:val="2"/>
         </w:numPr>
+        <w:spacing w:after="0" w:afterAutospacing="0" w:before="0" w:beforeAutospacing="0" w:lineRule="auto"/>
+        <w:ind w:left="720" w:hanging="360"/>
+        <w:jc w:val="both"/>
+        <w:rPr>
+          <w:u w:val="none"/>
+        </w:rPr>
+      </w:pPr>
+      <w:r>
+        <w:rPr>
+          <w:rtl w:val="0"/>
+        </w:rPr>
+        <w:t xml:space="preserve">Would you consider working as a freelancer (be self-employed) from home through an app?</w:t>
+      </w:r>
+    </w:p>
+    <w:p>
+      <w:pPr>
+        <w:numPr>
+          <w:ilvl w:val="0"/>
+          <w:numId w:val="2"/>
+        </w:numPr>
+        <w:spacing w:after="0" w:afterAutospacing="0" w:before="0" w:beforeAutospacing="0" w:lineRule="auto"/>
+        <w:ind w:left="720" w:hanging="360"/>
+        <w:jc w:val="both"/>
+        <w:rPr>
+          <w:u w:val="none"/>
+        </w:rPr>
+      </w:pPr>
+      <w:r>
+        <w:rPr>
+          <w:rtl w:val="0"/>
+        </w:rPr>
+        <w:t xml:space="preserve">Have you used freelancing websites/apps such as “Upwork”?</w:t>
+      </w:r>
+    </w:p>
+    <w:p>
+      <w:pPr>
+        <w:numPr>
+          <w:ilvl w:val="0"/>
+          <w:numId w:val="2"/>
+        </w:numPr>
+        <w:spacing w:after="0" w:afterAutospacing="0" w:before="0" w:beforeAutospacing="0" w:lineRule="auto"/>
+        <w:ind w:left="720" w:hanging="360"/>
+        <w:jc w:val="both"/>
+        <w:rPr>
+          <w:u w:val="none"/>
+        </w:rPr>
+      </w:pPr>
+      <w:r>
+        <w:rPr>
+          <w:rtl w:val="0"/>
+        </w:rPr>
+        <w:t xml:space="preserve">How important is the marketing for a game in your opinion?</w:t>
+      </w:r>
+    </w:p>
+    <w:p>
+      <w:pPr>
+        <w:numPr>
+          <w:ilvl w:val="0"/>
+          <w:numId w:val="2"/>
+        </w:numPr>
+        <w:spacing w:after="0" w:afterAutospacing="0" w:before="0" w:beforeAutospacing="0" w:lineRule="auto"/>
+        <w:ind w:left="720" w:hanging="360"/>
+        <w:jc w:val="both"/>
+        <w:rPr>
+          <w:u w:val="none"/>
+        </w:rPr>
+      </w:pPr>
+      <w:r>
+        <w:rPr>
+          <w:rtl w:val="0"/>
+        </w:rPr>
+        <w:t xml:space="preserve">Do you play any kind of games?</w:t>
+      </w:r>
+    </w:p>
+    <w:p>
+      <w:pPr>
+        <w:numPr>
+          <w:ilvl w:val="0"/>
+          <w:numId w:val="2"/>
+        </w:numPr>
+        <w:spacing w:after="0" w:afterAutospacing="0" w:before="0" w:beforeAutospacing="0" w:lineRule="auto"/>
+        <w:ind w:left="720" w:hanging="360"/>
+        <w:jc w:val="both"/>
+        <w:rPr>
+          <w:u w:val="none"/>
+        </w:rPr>
+      </w:pPr>
+      <w:r>
+        <w:rPr>
+          <w:rtl w:val="0"/>
+        </w:rPr>
+        <w:t xml:space="preserve">How annoying are the pop-up ads in games?</w:t>
+      </w:r>
+    </w:p>
+    <w:p>
+      <w:pPr>
+        <w:numPr>
+          <w:ilvl w:val="0"/>
+          <w:numId w:val="2"/>
+        </w:numPr>
+        <w:spacing w:after="0" w:afterAutospacing="0" w:before="0" w:beforeAutospacing="0" w:lineRule="auto"/>
+        <w:ind w:left="720" w:hanging="360"/>
+        <w:jc w:val="both"/>
+        <w:rPr>
+          <w:u w:val="none"/>
+        </w:rPr>
+      </w:pPr>
+      <w:r>
+        <w:rPr>
+          <w:rtl w:val="0"/>
+        </w:rPr>
+        <w:t xml:space="preserve">Do you prefer interactive ads or static/videos of gameplay?</w:t>
+      </w:r>
+    </w:p>
+    <w:p>
+      <w:pPr>
+        <w:numPr>
+          <w:ilvl w:val="0"/>
+          <w:numId w:val="2"/>
+        </w:numPr>
+        <w:spacing w:after="0" w:afterAutospacing="0" w:before="0" w:beforeAutospacing="0" w:lineRule="auto"/>
+        <w:ind w:left="720" w:hanging="360"/>
+        <w:jc w:val="both"/>
+        <w:rPr>
+          <w:u w:val="none"/>
+        </w:rPr>
+      </w:pPr>
+      <w:r>
+        <w:rPr>
+          <w:rtl w:val="0"/>
+        </w:rPr>
+        <w:t xml:space="preserve">Is it more likely to download a game, if a celebrity is promoting it?</w:t>
+      </w:r>
+    </w:p>
+    <w:p>
+      <w:pPr>
+        <w:numPr>
+          <w:ilvl w:val="0"/>
+          <w:numId w:val="2"/>
+        </w:numPr>
+        <w:spacing w:after="0" w:afterAutospacing="0" w:before="0" w:beforeAutospacing="0" w:lineRule="auto"/>
+        <w:ind w:left="720" w:hanging="360"/>
+        <w:jc w:val="both"/>
+        <w:rPr>
+          <w:u w:val="none"/>
+        </w:rPr>
+      </w:pPr>
+      <w:r>
+        <w:rPr>
+          <w:rtl w:val="0"/>
+        </w:rPr>
+        <w:t xml:space="preserve">What would prefer as payment only cash or discounts/credits for games or game platforms? </w:t>
+      </w:r>
+    </w:p>
+    <w:p>
+      <w:pPr>
+        <w:numPr>
+          <w:ilvl w:val="0"/>
+          <w:numId w:val="2"/>
+        </w:numPr>
         <w:spacing w:after="240" w:before="0" w:beforeAutospacing="0" w:lineRule="auto"/>
         <w:ind w:left="720" w:hanging="360"/>
-        <w:rPr>
-          <w:u w:val="none"/>
-        </w:rPr>
-      </w:pPr>
-      <w:r>
-        <w:rPr>
-          <w:rtl w:val="0"/>
-        </w:rPr>
-        <w:t xml:space="preserve">Different challenges exploring the creative minds of the users</w:t>
+        <w:jc w:val="both"/>
+        <w:rPr>
+          <w:u w:val="none"/>
+        </w:rPr>
+      </w:pPr>
+      <w:r>
+        <w:rPr>
+          <w:rtl w:val="0"/>
+        </w:rPr>
+      </w:r>
+    </w:p>
+    <w:p>
+      <w:pPr>
+        <w:spacing w:after="240" w:before="240" w:lineRule="auto"/>
+        <w:rPr/>
+      </w:pPr>
+      <w:r>
+        <w:rPr>
+          <w:rtl w:val="0"/>
+        </w:rPr>
+      </w:r>
+    </w:p>
+    <w:p>
+      <w:pPr>
+        <w:spacing w:after="240" w:before="240" w:lineRule="auto"/>
+        <w:jc w:val="both"/>
+        <w:rPr/>
+      </w:pPr>
+      <w:r>
+        <w:rPr>
+          <w:rtl w:val="0"/>
+        </w:rPr>
+      </w:r>
+    </w:p>
+    <w:p>
+      <w:pPr>
+        <w:spacing w:after="240" w:before="240" w:lineRule="auto"/>
+        <w:jc w:val="center"/>
+        <w:rPr>
+          <w:b w:val="1"/>
+        </w:rPr>
+      </w:pPr>
+      <w:r>
+        <w:rPr>
+          <w:b w:val="1"/>
+          <w:rtl w:val="0"/>
+        </w:rPr>
+        <w:t xml:space="preserve">Ideation</w:t>
+      </w:r>
+    </w:p>
+    <w:p>
+      <w:pPr>
+        <w:spacing w:after="240" w:before="240" w:lineRule="auto"/>
+        <w:jc w:val="center"/>
+        <w:rPr>
+          <w:b w:val="1"/>
+        </w:rPr>
+      </w:pPr>
+      <w:r>
+        <w:rPr>
+          <w:rtl w:val="0"/>
+        </w:rPr>
+      </w:r>
+    </w:p>
+    <w:p>
+      <w:pPr>
+        <w:spacing w:after="240" w:before="240" w:lineRule="auto"/>
+        <w:jc w:val="center"/>
+        <w:rPr>
+          <w:b w:val="1"/>
+        </w:rPr>
+      </w:pPr>
+      <w:r>
+        <w:rPr>
+          <w:rtl w:val="0"/>
+        </w:rPr>
+      </w:r>
+    </w:p>
+    <w:p>
+      <w:pPr>
+        <w:spacing w:after="240" w:before="240" w:lineRule="auto"/>
+        <w:jc w:val="center"/>
+        <w:rPr>
+          <w:b w:val="1"/>
+        </w:rPr>
+      </w:pPr>
+      <w:r>
+        <w:rPr>
+          <w:b w:val="1"/>
+          <w:rtl w:val="0"/>
+        </w:rPr>
+        <w:t xml:space="preserve">Implementation</w:t>
       </w:r>
     </w:p>
     <w:sectPr>
@@ -466,6 +1204,116 @@
     <w:lvl w:ilvl="0">
       <w:start w:val="1"/>
       <w:numFmt w:val="bullet"/>
+      <w:lvlText w:val="-"/>
+      <w:lvlJc w:val="left"/>
+      <w:pPr>
+        <w:ind w:left="720" w:hanging="360"/>
+      </w:pPr>
+      <w:rPr>
+        <w:u w:val="none"/>
+      </w:rPr>
+    </w:lvl>
+    <w:lvl w:ilvl="1">
+      <w:start w:val="1"/>
+      <w:numFmt w:val="bullet"/>
+      <w:lvlText w:val="-"/>
+      <w:lvlJc w:val="left"/>
+      <w:pPr>
+        <w:ind w:left="1440" w:hanging="360"/>
+      </w:pPr>
+      <w:rPr>
+        <w:u w:val="none"/>
+      </w:rPr>
+    </w:lvl>
+    <w:lvl w:ilvl="2">
+      <w:start w:val="1"/>
+      <w:numFmt w:val="bullet"/>
+      <w:lvlText w:val="-"/>
+      <w:lvlJc w:val="left"/>
+      <w:pPr>
+        <w:ind w:left="2160" w:hanging="360"/>
+      </w:pPr>
+      <w:rPr>
+        <w:u w:val="none"/>
+      </w:rPr>
+    </w:lvl>
+    <w:lvl w:ilvl="3">
+      <w:start w:val="1"/>
+      <w:numFmt w:val="bullet"/>
+      <w:lvlText w:val="-"/>
+      <w:lvlJc w:val="left"/>
+      <w:pPr>
+        <w:ind w:left="2880" w:hanging="360"/>
+      </w:pPr>
+      <w:rPr>
+        <w:u w:val="none"/>
+      </w:rPr>
+    </w:lvl>
+    <w:lvl w:ilvl="4">
+      <w:start w:val="1"/>
+      <w:numFmt w:val="bullet"/>
+      <w:lvlText w:val="-"/>
+      <w:lvlJc w:val="left"/>
+      <w:pPr>
+        <w:ind w:left="3600" w:hanging="360"/>
+      </w:pPr>
+      <w:rPr>
+        <w:u w:val="none"/>
+      </w:rPr>
+    </w:lvl>
+    <w:lvl w:ilvl="5">
+      <w:start w:val="1"/>
+      <w:numFmt w:val="bullet"/>
+      <w:lvlText w:val="-"/>
+      <w:lvlJc w:val="left"/>
+      <w:pPr>
+        <w:ind w:left="4320" w:hanging="360"/>
+      </w:pPr>
+      <w:rPr>
+        <w:u w:val="none"/>
+      </w:rPr>
+    </w:lvl>
+    <w:lvl w:ilvl="6">
+      <w:start w:val="1"/>
+      <w:numFmt w:val="bullet"/>
+      <w:lvlText w:val="-"/>
+      <w:lvlJc w:val="left"/>
+      <w:pPr>
+        <w:ind w:left="5040" w:hanging="360"/>
+      </w:pPr>
+      <w:rPr>
+        <w:u w:val="none"/>
+      </w:rPr>
+    </w:lvl>
+    <w:lvl w:ilvl="7">
+      <w:start w:val="1"/>
+      <w:numFmt w:val="bullet"/>
+      <w:lvlText w:val="-"/>
+      <w:lvlJc w:val="left"/>
+      <w:pPr>
+        <w:ind w:left="5760" w:hanging="360"/>
+      </w:pPr>
+      <w:rPr>
+        <w:u w:val="none"/>
+      </w:rPr>
+    </w:lvl>
+    <w:lvl w:ilvl="8">
+      <w:start w:val="1"/>
+      <w:numFmt w:val="bullet"/>
+      <w:lvlText w:val="-"/>
+      <w:lvlJc w:val="left"/>
+      <w:pPr>
+        <w:ind w:left="6480" w:hanging="360"/>
+      </w:pPr>
+      <w:rPr>
+        <w:u w:val="none"/>
+      </w:rPr>
+    </w:lvl>
+  </w:abstractNum>
+  <w:abstractNum w:abstractNumId="3">
+    <w:lvl w:ilvl="0">
+      <w:start w:val="1"/>
+      <w:numFmt w:val="bullet"/>
       <w:lvlText w:val="➢"/>
       <w:lvlJc w:val="left"/>
       <w:pPr>
@@ -563,6 +1411,446 @@
       <w:start w:val="1"/>
       <w:numFmt w:val="bullet"/>
       <w:lvlText w:val="■"/>
+      <w:lvlJc w:val="left"/>
+      <w:pPr>
+        <w:ind w:left="6480" w:hanging="360"/>
+      </w:pPr>
+      <w:rPr>
+        <w:u w:val="none"/>
+      </w:rPr>
+    </w:lvl>
+  </w:abstractNum>
+  <w:abstractNum w:abstractNumId="4">
+    <w:lvl w:ilvl="0">
+      <w:start w:val="1"/>
+      <w:numFmt w:val="bullet"/>
+      <w:lvlText w:val="-"/>
+      <w:lvlJc w:val="left"/>
+      <w:pPr>
+        <w:ind w:left="720" w:hanging="360"/>
+      </w:pPr>
+      <w:rPr>
+        <w:u w:val="none"/>
+      </w:rPr>
+    </w:lvl>
+    <w:lvl w:ilvl="1">
+      <w:start w:val="1"/>
+      <w:numFmt w:val="bullet"/>
+      <w:lvlText w:val="-"/>
+      <w:lvlJc w:val="left"/>
+      <w:pPr>
+        <w:ind w:left="1440" w:hanging="360"/>
+      </w:pPr>
+      <w:rPr>
+        <w:u w:val="none"/>
+      </w:rPr>
+    </w:lvl>
+    <w:lvl w:ilvl="2">
+      <w:start w:val="1"/>
+      <w:numFmt w:val="bullet"/>
+      <w:lvlText w:val="-"/>
+      <w:lvlJc w:val="left"/>
+      <w:pPr>
+        <w:ind w:left="2160" w:hanging="360"/>
+      </w:pPr>
+      <w:rPr>
+        <w:u w:val="none"/>
+      </w:rPr>
+    </w:lvl>
+    <w:lvl w:ilvl="3">
+      <w:start w:val="1"/>
+      <w:numFmt w:val="bullet"/>
+      <w:lvlText w:val="-"/>
+      <w:lvlJc w:val="left"/>
+      <w:pPr>
+        <w:ind w:left="2880" w:hanging="360"/>
+      </w:pPr>
+      <w:rPr>
+        <w:u w:val="none"/>
+      </w:rPr>
+    </w:lvl>
+    <w:lvl w:ilvl="4">
+      <w:start w:val="1"/>
+      <w:numFmt w:val="bullet"/>
+      <w:lvlText w:val="-"/>
+      <w:lvlJc w:val="left"/>
+      <w:pPr>
+        <w:ind w:left="3600" w:hanging="360"/>
+      </w:pPr>
+      <w:rPr>
+        <w:u w:val="none"/>
+      </w:rPr>
+    </w:lvl>
+    <w:lvl w:ilvl="5">
+      <w:start w:val="1"/>
+      <w:numFmt w:val="bullet"/>
+      <w:lvlText w:val="-"/>
+      <w:lvlJc w:val="left"/>
+      <w:pPr>
+        <w:ind w:left="4320" w:hanging="360"/>
+      </w:pPr>
+      <w:rPr>
+        <w:u w:val="none"/>
+      </w:rPr>
+    </w:lvl>
+    <w:lvl w:ilvl="6">
+      <w:start w:val="1"/>
+      <w:numFmt w:val="bullet"/>
+      <w:lvlText w:val="-"/>
+      <w:lvlJc w:val="left"/>
+      <w:pPr>
+        <w:ind w:left="5040" w:hanging="360"/>
+      </w:pPr>
+      <w:rPr>
+        <w:u w:val="none"/>
+      </w:rPr>
+    </w:lvl>
+    <w:lvl w:ilvl="7">
+      <w:start w:val="1"/>
+      <w:numFmt w:val="bullet"/>
+      <w:lvlText w:val="-"/>
+      <w:lvlJc w:val="left"/>
+      <w:pPr>
+        <w:ind w:left="5760" w:hanging="360"/>
+      </w:pPr>
+      <w:rPr>
+        <w:u w:val="none"/>
+      </w:rPr>
+    </w:lvl>
+    <w:lvl w:ilvl="8">
+      <w:start w:val="1"/>
+      <w:numFmt w:val="bullet"/>
+      <w:lvlText w:val="-"/>
+      <w:lvlJc w:val="left"/>
+      <w:pPr>
+        <w:ind w:left="6480" w:hanging="360"/>
+      </w:pPr>
+      <w:rPr>
+        <w:u w:val="none"/>
+      </w:rPr>
+    </w:lvl>
+  </w:abstractNum>
+  <w:abstractNum w:abstractNumId="5">
+    <w:lvl w:ilvl="0">
+      <w:start w:val="1"/>
+      <w:numFmt w:val="bullet"/>
+      <w:lvlText w:val="-"/>
+      <w:lvlJc w:val="left"/>
+      <w:pPr>
+        <w:ind w:left="720" w:hanging="360"/>
+      </w:pPr>
+      <w:rPr>
+        <w:u w:val="none"/>
+      </w:rPr>
+    </w:lvl>
+    <w:lvl w:ilvl="1">
+      <w:start w:val="1"/>
+      <w:numFmt w:val="bullet"/>
+      <w:lvlText w:val="-"/>
+      <w:lvlJc w:val="left"/>
+      <w:pPr>
+        <w:ind w:left="1440" w:hanging="360"/>
+      </w:pPr>
+      <w:rPr>
+        <w:u w:val="none"/>
+      </w:rPr>
+    </w:lvl>
+    <w:lvl w:ilvl="2">
+      <w:start w:val="1"/>
+      <w:numFmt w:val="bullet"/>
+      <w:lvlText w:val="-"/>
+      <w:lvlJc w:val="left"/>
+      <w:pPr>
+        <w:ind w:left="2160" w:hanging="360"/>
+      </w:pPr>
+      <w:rPr>
+        <w:u w:val="none"/>
+      </w:rPr>
+    </w:lvl>
+    <w:lvl w:ilvl="3">
+      <w:start w:val="1"/>
+      <w:numFmt w:val="bullet"/>
+      <w:lvlText w:val="-"/>
+      <w:lvlJc w:val="left"/>
+      <w:pPr>
+        <w:ind w:left="2880" w:hanging="360"/>
+      </w:pPr>
+      <w:rPr>
+        <w:u w:val="none"/>
+      </w:rPr>
+    </w:lvl>
+    <w:lvl w:ilvl="4">
+      <w:start w:val="1"/>
+      <w:numFmt w:val="bullet"/>
+      <w:lvlText w:val="-"/>
+      <w:lvlJc w:val="left"/>
+      <w:pPr>
+        <w:ind w:left="3600" w:hanging="360"/>
+      </w:pPr>
+      <w:rPr>
+        <w:u w:val="none"/>
+      </w:rPr>
+    </w:lvl>
+    <w:lvl w:ilvl="5">
+      <w:start w:val="1"/>
+      <w:numFmt w:val="bullet"/>
+      <w:lvlText w:val="-"/>
+      <w:lvlJc w:val="left"/>
+      <w:pPr>
+        <w:ind w:left="4320" w:hanging="360"/>
+      </w:pPr>
+      <w:rPr>
+        <w:u w:val="none"/>
+      </w:rPr>
+    </w:lvl>
+    <w:lvl w:ilvl="6">
+      <w:start w:val="1"/>
+      <w:numFmt w:val="bullet"/>
+      <w:lvlText w:val="-"/>
+      <w:lvlJc w:val="left"/>
+      <w:pPr>
+        <w:ind w:left="5040" w:hanging="360"/>
+      </w:pPr>
+      <w:rPr>
+        <w:u w:val="none"/>
+      </w:rPr>
+    </w:lvl>
+    <w:lvl w:ilvl="7">
+      <w:start w:val="1"/>
+      <w:numFmt w:val="bullet"/>
+      <w:lvlText w:val="-"/>
+      <w:lvlJc w:val="left"/>
+      <w:pPr>
+        <w:ind w:left="5760" w:hanging="360"/>
+      </w:pPr>
+      <w:rPr>
+        <w:u w:val="none"/>
+      </w:rPr>
+    </w:lvl>
+    <w:lvl w:ilvl="8">
+      <w:start w:val="1"/>
+      <w:numFmt w:val="bullet"/>
+      <w:lvlText w:val="-"/>
+      <w:lvlJc w:val="left"/>
+      <w:pPr>
+        <w:ind w:left="6480" w:hanging="360"/>
+      </w:pPr>
+      <w:rPr>
+        <w:u w:val="none"/>
+      </w:rPr>
+    </w:lvl>
+  </w:abstractNum>
+  <w:abstractNum w:abstractNumId="6">
+    <w:lvl w:ilvl="0">
+      <w:start w:val="1"/>
+      <w:numFmt w:val="bullet"/>
+      <w:lvlText w:val="-"/>
+      <w:lvlJc w:val="left"/>
+      <w:pPr>
+        <w:ind w:left="720" w:hanging="360"/>
+      </w:pPr>
+      <w:rPr>
+        <w:u w:val="none"/>
+      </w:rPr>
+    </w:lvl>
+    <w:lvl w:ilvl="1">
+      <w:start w:val="1"/>
+      <w:numFmt w:val="bullet"/>
+      <w:lvlText w:val="-"/>
+      <w:lvlJc w:val="left"/>
+      <w:pPr>
+        <w:ind w:left="1440" w:hanging="360"/>
+      </w:pPr>
+      <w:rPr>
+        <w:u w:val="none"/>
+      </w:rPr>
+    </w:lvl>
+    <w:lvl w:ilvl="2">
+      <w:start w:val="1"/>
+      <w:numFmt w:val="bullet"/>
+      <w:lvlText w:val="-"/>
+      <w:lvlJc w:val="left"/>
+      <w:pPr>
+        <w:ind w:left="2160" w:hanging="360"/>
+      </w:pPr>
+      <w:rPr>
+        <w:u w:val="none"/>
+      </w:rPr>
+    </w:lvl>
+    <w:lvl w:ilvl="3">
+      <w:start w:val="1"/>
+      <w:numFmt w:val="bullet"/>
+      <w:lvlText w:val="-"/>
+      <w:lvlJc w:val="left"/>
+      <w:pPr>
+        <w:ind w:left="2880" w:hanging="360"/>
+      </w:pPr>
+      <w:rPr>
+        <w:u w:val="none"/>
+      </w:rPr>
+    </w:lvl>
+    <w:lvl w:ilvl="4">
+      <w:start w:val="1"/>
+      <w:numFmt w:val="bullet"/>
+      <w:lvlText w:val="-"/>
+      <w:lvlJc w:val="left"/>
+      <w:pPr>
+        <w:ind w:left="3600" w:hanging="360"/>
+      </w:pPr>
+      <w:rPr>
+        <w:u w:val="none"/>
+      </w:rPr>
+    </w:lvl>
+    <w:lvl w:ilvl="5">
+      <w:start w:val="1"/>
+      <w:numFmt w:val="bullet"/>
+      <w:lvlText w:val="-"/>
+      <w:lvlJc w:val="left"/>
+      <w:pPr>
+        <w:ind w:left="4320" w:hanging="360"/>
+      </w:pPr>
+      <w:rPr>
+        <w:u w:val="none"/>
+      </w:rPr>
+    </w:lvl>
+    <w:lvl w:ilvl="6">
+      <w:start w:val="1"/>
+      <w:numFmt w:val="bullet"/>
+      <w:lvlText w:val="-"/>
+      <w:lvlJc w:val="left"/>
+      <w:pPr>
+        <w:ind w:left="5040" w:hanging="360"/>
+      </w:pPr>
+      <w:rPr>
+        <w:u w:val="none"/>
+      </w:rPr>
+    </w:lvl>
+    <w:lvl w:ilvl="7">
+      <w:start w:val="1"/>
+      <w:numFmt w:val="bullet"/>
+      <w:lvlText w:val="-"/>
+      <w:lvlJc w:val="left"/>
+      <w:pPr>
+        <w:ind w:left="5760" w:hanging="360"/>
+      </w:pPr>
+      <w:rPr>
+        <w:u w:val="none"/>
+      </w:rPr>
+    </w:lvl>
+    <w:lvl w:ilvl="8">
+      <w:start w:val="1"/>
+      <w:numFmt w:val="bullet"/>
+      <w:lvlText w:val="-"/>
+      <w:lvlJc w:val="left"/>
+      <w:pPr>
+        <w:ind w:left="6480" w:hanging="360"/>
+      </w:pPr>
+      <w:rPr>
+        <w:u w:val="none"/>
+      </w:rPr>
+    </w:lvl>
+  </w:abstractNum>
+  <w:abstractNum w:abstractNumId="7">
+    <w:lvl w:ilvl="0">
+      <w:start w:val="1"/>
+      <w:numFmt w:val="bullet"/>
+      <w:lvlText w:val="-"/>
+      <w:lvlJc w:val="left"/>
+      <w:pPr>
+        <w:ind w:left="720" w:hanging="360"/>
+      </w:pPr>
+      <w:rPr>
+        <w:u w:val="none"/>
+      </w:rPr>
+    </w:lvl>
+    <w:lvl w:ilvl="1">
+      <w:start w:val="1"/>
+      <w:numFmt w:val="bullet"/>
+      <w:lvlText w:val="-"/>
+      <w:lvlJc w:val="left"/>
+      <w:pPr>
+        <w:ind w:left="1440" w:hanging="360"/>
+      </w:pPr>
+      <w:rPr>
+        <w:u w:val="none"/>
+      </w:rPr>
+    </w:lvl>
+    <w:lvl w:ilvl="2">
+      <w:start w:val="1"/>
+      <w:numFmt w:val="bullet"/>
+      <w:lvlText w:val="-"/>
+      <w:lvlJc w:val="left"/>
+      <w:pPr>
+        <w:ind w:left="2160" w:hanging="360"/>
+      </w:pPr>
+      <w:rPr>
+        <w:u w:val="none"/>
+      </w:rPr>
+    </w:lvl>
+    <w:lvl w:ilvl="3">
+      <w:start w:val="1"/>
+      <w:numFmt w:val="bullet"/>
+      <w:lvlText w:val="-"/>
+      <w:lvlJc w:val="left"/>
+      <w:pPr>
+        <w:ind w:left="2880" w:hanging="360"/>
+      </w:pPr>
+      <w:rPr>
+        <w:u w:val="none"/>
+      </w:rPr>
+    </w:lvl>
+    <w:lvl w:ilvl="4">
+      <w:start w:val="1"/>
+      <w:numFmt w:val="bullet"/>
+      <w:lvlText w:val="-"/>
+      <w:lvlJc w:val="left"/>
+      <w:pPr>
+        <w:ind w:left="3600" w:hanging="360"/>
+      </w:pPr>
+      <w:rPr>
+        <w:u w:val="none"/>
+      </w:rPr>
+    </w:lvl>
+    <w:lvl w:ilvl="5">
+      <w:start w:val="1"/>
+      <w:numFmt w:val="bullet"/>
+      <w:lvlText w:val="-"/>
+      <w:lvlJc w:val="left"/>
+      <w:pPr>
+        <w:ind w:left="4320" w:hanging="360"/>
+      </w:pPr>
+      <w:rPr>
+        <w:u w:val="none"/>
+      </w:rPr>
+    </w:lvl>
+    <w:lvl w:ilvl="6">
+      <w:start w:val="1"/>
+      <w:numFmt w:val="bullet"/>
+      <w:lvlText w:val="-"/>
+      <w:lvlJc w:val="left"/>
+      <w:pPr>
+        <w:ind w:left="5040" w:hanging="360"/>
+      </w:pPr>
+      <w:rPr>
+        <w:u w:val="none"/>
+      </w:rPr>
+    </w:lvl>
+    <w:lvl w:ilvl="7">
+      <w:start w:val="1"/>
+      <w:numFmt w:val="bullet"/>
+      <w:lvlText w:val="-"/>
+      <w:lvlJc w:val="left"/>
+      <w:pPr>
+        <w:ind w:left="5760" w:hanging="360"/>
+      </w:pPr>
+      <w:rPr>
+        <w:u w:val="none"/>
+      </w:rPr>
+    </w:lvl>
+    <w:lvl w:ilvl="8">
+      <w:start w:val="1"/>
+      <w:numFmt w:val="bullet"/>
+      <w:lvlText w:val="-"/>
       <w:lvlJc w:val="left"/>
       <w:pPr>
         <w:ind w:left="6480" w:hanging="360"/>
@@ -577,6 +1865,21 @@
   </w:num>
   <w:num w:numId="2">
     <w:abstractNumId w:val="2"/>
+  </w:num>
+  <w:num w:numId="3">
+    <w:abstractNumId w:val="3"/>
+  </w:num>
+  <w:num w:numId="4">
+    <w:abstractNumId w:val="4"/>
+  </w:num>
+  <w:num w:numId="5">
+    <w:abstractNumId w:val="5"/>
+  </w:num>
+  <w:num w:numId="6">
+    <w:abstractNumId w:val="6"/>
+  </w:num>
+  <w:num w:numId="7">
+    <w:abstractNumId w:val="7"/>
   </w:num>
 </w:numbering>
 </file>

</xml_diff>